<commit_message>
Ajout des grandes titres du rapport
</commit_message>
<xml_diff>
--- a/Report.docx
+++ b/Report.docx
@@ -4016,7 +4016,7 @@
                                         <w:sz w:val="36"/>
                                         <w:szCs w:val="36"/>
                                       </w:rPr>
-                                      <w:t>Application web pour la gestion des objets d’un référentiel d’adresse pour la ville de Casablanca</w:t>
+                                      <w:t>Application pour la gestion des objets d’un référentiel d’adresse pour la ville de Casablanca</w:t>
                                     </w:r>
                                   </w:sdtContent>
                                 </w:sdt>
@@ -4111,7 +4111,7 @@
                                   <w:sz w:val="36"/>
                                   <w:szCs w:val="36"/>
                                 </w:rPr>
-                                <w:t>Application web pour la gestion des objets d’un référentiel d’adresse pour la ville de Casablanca</w:t>
+                                <w:t>Application pour la gestion des objets d’un référentiel d’adresse pour la ville de Casablanca</w:t>
                               </w:r>
                             </w:sdtContent>
                           </w:sdt>
@@ -4133,9 +4133,110 @@
       </w:sdtContent>
     </w:sdt>
     <w:p>
+      <w:pPr>
+        <w:pStyle w:val="Titre1"/>
+      </w:pPr>
+      <w:r>
+        <w:lastRenderedPageBreak/>
+        <w:t xml:space="preserve">Partie I : Description générale </w:t>
+      </w:r>
+    </w:p>
+    <w:p>
+      <w:pPr>
+        <w:pStyle w:val="Titre2"/>
+      </w:pPr>
+      <w:r>
+        <w:t>Captures des besoins fonctionnels</w:t>
+      </w:r>
+    </w:p>
+    <w:p>
+      <w:pPr>
+        <w:pStyle w:val="Titre3"/>
+      </w:pPr>
+      <w:r>
+        <w:t>Fonctionnalités SIG de base :</w:t>
+      </w:r>
+    </w:p>
+    <w:p>
+      <w:pPr>
+        <w:pStyle w:val="Titre3"/>
+      </w:pPr>
+      <w:r>
+        <w:t>Fonctionnalités spécifiques :</w:t>
+      </w:r>
+    </w:p>
+    <w:p>
+      <w:pPr>
+        <w:pStyle w:val="Titre2"/>
+      </w:pPr>
+      <w:r>
+        <w:t>Captures des besoins techniques</w:t>
+      </w:r>
+    </w:p>
+    <w:p>
+      <w:r>
+        <w:t>(</w:t>
+      </w:r>
+      <w:proofErr w:type="gramStart"/>
+      <w:r>
+        <w:t>benchmarking</w:t>
+      </w:r>
+      <w:proofErr w:type="gramEnd"/>
+      <w:r>
+        <w:t>) diagramme de composantes</w:t>
+      </w:r>
+    </w:p>
+    <w:p>
+      <w:pPr>
+        <w:pStyle w:val="Titre1"/>
+      </w:pPr>
+      <w:r>
+        <w:t>Partie II : Analyse et Conception</w:t>
+      </w:r>
+    </w:p>
+    <w:p>
+      <w:pPr>
+        <w:pStyle w:val="Titre2"/>
+      </w:pPr>
+      <w:r>
+        <w:t>Outil de modélisation</w:t>
+      </w:r>
+    </w:p>
+    <w:p>
+      <w:pPr>
+        <w:pStyle w:val="Titre2"/>
+      </w:pPr>
+      <w:r>
+        <w:t>Diagrammes des cas d’utilisation</w:t>
+      </w:r>
+    </w:p>
+    <w:p>
+      <w:pPr>
+        <w:pStyle w:val="Titre2"/>
+      </w:pPr>
+      <w:r>
+        <w:t>Modèle conceptuel de données</w:t>
+      </w:r>
+    </w:p>
+    <w:p>
+      <w:pPr>
+        <w:pStyle w:val="Titre2"/>
+      </w:pPr>
+      <w:r>
+        <w:t>Diagrammes de séquences</w:t>
+      </w:r>
+    </w:p>
+    <w:p>
+      <w:pPr>
+        <w:pStyle w:val="Titre2"/>
+      </w:pPr>
+      <w:r>
+        <w:t xml:space="preserve">Diagrammes de composantes – déploiement </w:t>
+      </w:r>
       <w:bookmarkStart w:id="0" w:name="_GoBack"/>
       <w:bookmarkEnd w:id="0"/>
     </w:p>
+    <w:p/>
     <w:sectPr>
       <w:pgSz w:w="11906" w:h="16838"/>
       <w:pgMar w:top="1440" w:right="1080" w:bottom="1440" w:left="1080" w:header="708" w:footer="708" w:gutter="0"/>
@@ -4552,6 +4653,71 @@
     <w:name w:val="Normal"/>
     <w:qFormat/>
   </w:style>
+  <w:style w:type="paragraph" w:styleId="Titre1">
+    <w:name w:val="heading 1"/>
+    <w:basedOn w:val="Normal"/>
+    <w:next w:val="Normal"/>
+    <w:link w:val="Titre1Car"/>
+    <w:uiPriority w:val="9"/>
+    <w:qFormat/>
+    <w:rsid w:val="00DD347E"/>
+    <w:pPr>
+      <w:keepNext/>
+      <w:keepLines/>
+      <w:spacing w:before="240" w:after="0"/>
+      <w:outlineLvl w:val="0"/>
+    </w:pPr>
+    <w:rPr>
+      <w:rFonts w:asciiTheme="majorHAnsi" w:eastAsiaTheme="majorEastAsia" w:hAnsiTheme="majorHAnsi" w:cstheme="majorBidi"/>
+      <w:color w:val="2F5496" w:themeColor="accent1" w:themeShade="BF"/>
+      <w:sz w:val="32"/>
+      <w:szCs w:val="32"/>
+    </w:rPr>
+  </w:style>
+  <w:style w:type="paragraph" w:styleId="Titre2">
+    <w:name w:val="heading 2"/>
+    <w:basedOn w:val="Normal"/>
+    <w:next w:val="Normal"/>
+    <w:link w:val="Titre2Car"/>
+    <w:uiPriority w:val="9"/>
+    <w:unhideWhenUsed/>
+    <w:qFormat/>
+    <w:rsid w:val="00EE6F22"/>
+    <w:pPr>
+      <w:keepNext/>
+      <w:keepLines/>
+      <w:spacing w:before="40" w:after="0"/>
+      <w:outlineLvl w:val="1"/>
+    </w:pPr>
+    <w:rPr>
+      <w:rFonts w:asciiTheme="majorHAnsi" w:eastAsiaTheme="majorEastAsia" w:hAnsiTheme="majorHAnsi" w:cstheme="majorBidi"/>
+      <w:color w:val="2F5496" w:themeColor="accent1" w:themeShade="BF"/>
+      <w:sz w:val="26"/>
+      <w:szCs w:val="26"/>
+    </w:rPr>
+  </w:style>
+  <w:style w:type="paragraph" w:styleId="Titre3">
+    <w:name w:val="heading 3"/>
+    <w:basedOn w:val="Normal"/>
+    <w:next w:val="Normal"/>
+    <w:link w:val="Titre3Car"/>
+    <w:uiPriority w:val="9"/>
+    <w:unhideWhenUsed/>
+    <w:qFormat/>
+    <w:rsid w:val="00EE6F22"/>
+    <w:pPr>
+      <w:keepNext/>
+      <w:keepLines/>
+      <w:spacing w:before="40" w:after="0"/>
+      <w:outlineLvl w:val="2"/>
+    </w:pPr>
+    <w:rPr>
+      <w:rFonts w:asciiTheme="majorHAnsi" w:eastAsiaTheme="majorEastAsia" w:hAnsiTheme="majorHAnsi" w:cstheme="majorBidi"/>
+      <w:color w:val="1F3763" w:themeColor="accent1" w:themeShade="7F"/>
+      <w:sz w:val="24"/>
+      <w:szCs w:val="24"/>
+    </w:rPr>
+  </w:style>
   <w:style w:type="character" w:default="1" w:styleId="Policepardfaut">
     <w:name w:val="Default Paragraph Font"/>
     <w:uiPriority w:val="1"/>
@@ -4602,6 +4768,45 @@
     <w:rPr>
       <w:rFonts w:eastAsiaTheme="minorEastAsia"/>
       <w:lang w:eastAsia="fr-MA"/>
+    </w:rPr>
+  </w:style>
+  <w:style w:type="character" w:customStyle="1" w:styleId="Titre1Car">
+    <w:name w:val="Titre 1 Car"/>
+    <w:basedOn w:val="Policepardfaut"/>
+    <w:link w:val="Titre1"/>
+    <w:uiPriority w:val="9"/>
+    <w:rsid w:val="00DD347E"/>
+    <w:rPr>
+      <w:rFonts w:asciiTheme="majorHAnsi" w:eastAsiaTheme="majorEastAsia" w:hAnsiTheme="majorHAnsi" w:cstheme="majorBidi"/>
+      <w:color w:val="2F5496" w:themeColor="accent1" w:themeShade="BF"/>
+      <w:sz w:val="32"/>
+      <w:szCs w:val="32"/>
+    </w:rPr>
+  </w:style>
+  <w:style w:type="character" w:customStyle="1" w:styleId="Titre2Car">
+    <w:name w:val="Titre 2 Car"/>
+    <w:basedOn w:val="Policepardfaut"/>
+    <w:link w:val="Titre2"/>
+    <w:uiPriority w:val="9"/>
+    <w:rsid w:val="00EE6F22"/>
+    <w:rPr>
+      <w:rFonts w:asciiTheme="majorHAnsi" w:eastAsiaTheme="majorEastAsia" w:hAnsiTheme="majorHAnsi" w:cstheme="majorBidi"/>
+      <w:color w:val="2F5496" w:themeColor="accent1" w:themeShade="BF"/>
+      <w:sz w:val="26"/>
+      <w:szCs w:val="26"/>
+    </w:rPr>
+  </w:style>
+  <w:style w:type="character" w:customStyle="1" w:styleId="Titre3Car">
+    <w:name w:val="Titre 3 Car"/>
+    <w:basedOn w:val="Policepardfaut"/>
+    <w:link w:val="Titre3"/>
+    <w:uiPriority w:val="9"/>
+    <w:rsid w:val="00EE6F22"/>
+    <w:rPr>
+      <w:rFonts w:asciiTheme="majorHAnsi" w:eastAsiaTheme="majorEastAsia" w:hAnsiTheme="majorHAnsi" w:cstheme="majorBidi"/>
+      <w:color w:val="1F3763" w:themeColor="accent1" w:themeShade="7F"/>
+      <w:sz w:val="24"/>
+      <w:szCs w:val="24"/>
     </w:rPr>
   </w:style>
 </w:styles>

</xml_diff>

<commit_message>
Introduction - les images
</commit_message>
<xml_diff>
--- a/Report.docx
+++ b/Report.docx
@@ -1,29 +1,29 @@
 
 <file path=word/document.xml><?xml version="1.0" encoding="utf-8"?>
-<w:document xmlns:wpc="http://schemas.microsoft.com/office/word/2010/wordprocessingCanvas" xmlns:cx="http://schemas.microsoft.com/office/drawing/2014/chartex" xmlns:cx1="http://schemas.microsoft.com/office/drawing/2015/9/8/chartex" xmlns:cx2="http://schemas.microsoft.com/office/drawing/2015/10/21/chartex" xmlns:cx3="http://schemas.microsoft.com/office/drawing/2016/5/9/chartex" xmlns:cx4="http://schemas.microsoft.com/office/drawing/2016/5/10/chartex" xmlns:cx5="http://schemas.microsoft.com/office/drawing/2016/5/11/chartex" xmlns:cx6="http://schemas.microsoft.com/office/drawing/2016/5/12/chartex" xmlns:cx7="http://schemas.microsoft.com/office/drawing/2016/5/13/chartex" xmlns:cx8="http://schemas.microsoft.com/office/drawing/2016/5/14/chartex" xmlns:mc="http://schemas.openxmlformats.org/markup-compatibility/2006" xmlns:aink="http://schemas.microsoft.com/office/drawing/2016/ink" xmlns:am3d="http://schemas.microsoft.com/office/drawing/2017/model3d" xmlns:o="urn:schemas-microsoft-com:office:office" xmlns:r="http://schemas.openxmlformats.org/officeDocument/2006/relationships" xmlns:m="http://schemas.openxmlformats.org/officeDocument/2006/math" xmlns:v="urn:schemas-microsoft-com:vml" xmlns:wp14="http://schemas.microsoft.com/office/word/2010/wordprocessingDrawing" xmlns:wp="http://schemas.openxmlformats.org/drawingml/2006/wordprocessingDrawing" xmlns:w10="urn:schemas-microsoft-com:office:word" xmlns:w="http://schemas.openxmlformats.org/wordprocessingml/2006/main" xmlns:w14="http://schemas.microsoft.com/office/word/2010/wordml" xmlns:w15="http://schemas.microsoft.com/office/word/2012/wordml" xmlns:w16cid="http://schemas.microsoft.com/office/word/2016/wordml/cid" xmlns:w16se="http://schemas.microsoft.com/office/word/2015/wordml/symex" xmlns:wpg="http://schemas.microsoft.com/office/word/2010/wordprocessingGroup" xmlns:wpi="http://schemas.microsoft.com/office/word/2010/wordprocessingInk" xmlns:wne="http://schemas.microsoft.com/office/word/2006/wordml" xmlns:wps="http://schemas.microsoft.com/office/word/2010/wordprocessingShape" mc:Ignorable="w14 w15 w16se w16cid wp14">
+<w:document xmlns:wpc="http://schemas.microsoft.com/office/word/2010/wordprocessingCanvas" xmlns:cx="http://schemas.microsoft.com/office/drawing/2014/chartex" xmlns:cx1="http://schemas.microsoft.com/office/drawing/2015/9/8/chartex" xmlns:mc="http://schemas.openxmlformats.org/markup-compatibility/2006" xmlns:o="urn:schemas-microsoft-com:office:office" xmlns:r="http://schemas.openxmlformats.org/officeDocument/2006/relationships" xmlns:m="http://schemas.openxmlformats.org/officeDocument/2006/math" xmlns:v="urn:schemas-microsoft-com:vml" xmlns:wp14="http://schemas.microsoft.com/office/word/2010/wordprocessingDrawing" xmlns:wp="http://schemas.openxmlformats.org/drawingml/2006/wordprocessingDrawing" xmlns:w10="urn:schemas-microsoft-com:office:word" xmlns:w="http://schemas.openxmlformats.org/wordprocessingml/2006/main" xmlns:w14="http://schemas.microsoft.com/office/word/2010/wordml" xmlns:w15="http://schemas.microsoft.com/office/word/2012/wordml" xmlns:w16se="http://schemas.microsoft.com/office/word/2015/wordml/symex" xmlns:wpg="http://schemas.microsoft.com/office/word/2010/wordprocessingGroup" xmlns:wpi="http://schemas.microsoft.com/office/word/2010/wordprocessingInk" xmlns:wne="http://schemas.microsoft.com/office/word/2006/wordml" xmlns:wps="http://schemas.microsoft.com/office/word/2010/wordprocessingShape" mc:Ignorable="w14 w15 w16se wp14">
   <w:body>
     <w:sdt>
       <w:sdtPr>
+        <w:rPr>
+          <w:rFonts w:eastAsiaTheme="minorHAnsi"/>
+          <w:lang w:eastAsia="en-US"/>
+        </w:rPr>
         <w:id w:val="-423032333"/>
         <w:docPartObj>
           <w:docPartGallery w:val="Cover Pages"/>
           <w:docPartUnique/>
         </w:docPartObj>
       </w:sdtPr>
-      <w:sdtEndPr>
-        <w:rPr>
-          <w:rFonts w:eastAsiaTheme="minorHAnsi"/>
-          <w:lang w:eastAsia="en-US"/>
-        </w:rPr>
-      </w:sdtEndPr>
+      <w:sdtEndPr/>
       <w:sdtContent>
         <w:p>
           <w:pPr>
-            <w:pStyle w:val="Sansinterligne"/>
+            <w:pStyle w:val="NoSpacing"/>
           </w:pPr>
           <w:r>
             <w:rPr>
               <w:noProof/>
+              <w:lang w:val="fr-FR" w:eastAsia="fr-FR"/>
             </w:rPr>
             <mc:AlternateContent>
               <mc:Choice Requires="wpg">
@@ -154,10 +154,11 @@
                                       <w:calendar w:val="gregorian"/>
                                     </w:date>
                                   </w:sdtPr>
+                                  <w:sdtEndPr/>
                                   <w:sdtContent>
                                     <w:p>
                                       <w:pPr>
-                                        <w:pStyle w:val="Sansinterligne"/>
+                                        <w:pStyle w:val="NoSpacing"/>
                                         <w:jc w:val="right"/>
                                         <w:rPr>
                                           <w:color w:val="FFFFFF" w:themeColor="background1"/>
@@ -3431,7 +3432,7 @@
                   </wp:anchor>
                 </w:drawing>
               </mc:Choice>
-              <mc:Fallback>
+              <mc:Fallback xmlns:w16cid="http://schemas.microsoft.com/office/word/2016/wordml/cid" xmlns:am3d="http://schemas.microsoft.com/office/drawing/2017/model3d" xmlns:aink="http://schemas.microsoft.com/office/drawing/2016/ink" xmlns:cx8="http://schemas.microsoft.com/office/drawing/2016/5/14/chartex" xmlns:cx7="http://schemas.microsoft.com/office/drawing/2016/5/13/chartex" xmlns:cx6="http://schemas.microsoft.com/office/drawing/2016/5/12/chartex" xmlns:cx5="http://schemas.microsoft.com/office/drawing/2016/5/11/chartex" xmlns:cx4="http://schemas.microsoft.com/office/drawing/2016/5/10/chartex" xmlns:cx3="http://schemas.microsoft.com/office/drawing/2016/5/9/chartex" xmlns:cx2="http://schemas.microsoft.com/office/drawing/2015/10/21/chartex">
                 <w:pict>
                   <v:group id="Groupe 2" o:spid="_x0000_s1026" style="position:absolute;margin-left:0;margin-top:0;width:172.8pt;height:718.55pt;z-index:-251657216;mso-width-percent:330;mso-height-percent:950;mso-left-percent:40;mso-position-horizontal-relative:page;mso-position-vertical:center;mso-position-vertical-relative:page;mso-width-percent:330;mso-height-percent:950;mso-left-percent:40" coordsize="21945,91257" o:gfxdata="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">
                     <v:rect id="Rectangle 3" o:spid="_x0000_s1027" style="position:absolute;width:1945;height:91257;visibility:visible;mso-wrap-style:square;v-text-anchor:middle" o:gfxdata="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" fillcolor="#44546a [3215]" stroked="f" strokeweight="1pt"/>
@@ -3601,6 +3602,7 @@
           <w:r>
             <w:rPr>
               <w:noProof/>
+              <w:lang w:val="fr-FR" w:eastAsia="fr-FR"/>
             </w:rPr>
             <mc:AlternateContent>
               <mc:Choice Requires="wps">
@@ -3672,11 +3674,12 @@
                             <w:txbxContent>
                               <w:p>
                                 <w:pPr>
-                                  <w:pStyle w:val="Sansinterligne"/>
+                                  <w:pStyle w:val="NoSpacing"/>
                                   <w:rPr>
                                     <w:color w:val="4472C4" w:themeColor="accent1"/>
                                     <w:sz w:val="26"/>
                                     <w:szCs w:val="26"/>
+                                    <w:lang w:val="en-US"/>
                                   </w:rPr>
                                 </w:pPr>
                                 <w:r>
@@ -3684,6 +3687,7 @@
                                     <w:color w:val="4472C4" w:themeColor="accent1"/>
                                     <w:sz w:val="26"/>
                                     <w:szCs w:val="26"/>
+                                    <w:lang w:val="en-US"/>
                                   </w:rPr>
                                   <w:t>Mohammed M’HASSNI</w:t>
                                 </w:r>
@@ -3692,6 +3696,7 @@
                                     <w:color w:val="4472C4" w:themeColor="accent1"/>
                                     <w:sz w:val="26"/>
                                     <w:szCs w:val="26"/>
+                                    <w:lang w:val="en-US"/>
                                   </w:rPr>
                                   <w:br/>
                                 </w:r>
@@ -3701,6 +3706,7 @@
                                       <w:color w:val="4472C4" w:themeColor="accent1"/>
                                       <w:sz w:val="26"/>
                                       <w:szCs w:val="26"/>
+                                      <w:lang w:val="en-US"/>
                                     </w:rPr>
                                     <w:alias w:val="Auteur"/>
                                     <w:tag w:val=""/>
@@ -3708,12 +3714,14 @@
                                     <w:dataBinding w:prefixMappings="xmlns:ns0='http://purl.org/dc/elements/1.1/' xmlns:ns1='http://schemas.openxmlformats.org/package/2006/metadata/core-properties' " w:xpath="/ns1:coreProperties[1]/ns0:creator[1]" w:storeItemID="{6C3C8BC8-F283-45AE-878A-BAB7291924A1}"/>
                                     <w:text/>
                                   </w:sdtPr>
+                                  <w:sdtEndPr/>
                                   <w:sdtContent>
                                     <w:r>
                                       <w:rPr>
                                         <w:color w:val="4472C4" w:themeColor="accent1"/>
                                         <w:sz w:val="26"/>
                                         <w:szCs w:val="26"/>
+                                        <w:lang w:val="en-US"/>
                                       </w:rPr>
                                       <w:t>Mohamed CHADAD</w:t>
                                     </w:r>
@@ -3722,11 +3730,12 @@
                               </w:p>
                               <w:p>
                                 <w:pPr>
-                                  <w:pStyle w:val="Sansinterligne"/>
+                                  <w:pStyle w:val="NoSpacing"/>
                                   <w:rPr>
                                     <w:color w:val="595959" w:themeColor="text1" w:themeTint="A6"/>
                                     <w:sz w:val="20"/>
                                     <w:szCs w:val="20"/>
+                                    <w:lang w:val="en-US"/>
                                   </w:rPr>
                                 </w:pPr>
                                 <w:sdt>
@@ -3736,6 +3745,7 @@
                                       <w:color w:val="595959" w:themeColor="text1" w:themeTint="A6"/>
                                       <w:sz w:val="20"/>
                                       <w:szCs w:val="20"/>
+                                      <w:lang w:val="en-US"/>
                                     </w:rPr>
                                     <w:alias w:val="Société"/>
                                     <w:tag w:val=""/>
@@ -3743,6 +3753,7 @@
                                     <w:dataBinding w:prefixMappings="xmlns:ns0='http://schemas.openxmlformats.org/officeDocument/2006/extended-properties' " w:xpath="/ns0:Properties[1]/ns0:Company[1]" w:storeItemID="{6668398D-A668-4E3E-A5EB-62B293D839F1}"/>
                                     <w:text/>
                                   </w:sdtPr>
+                                  <w:sdtEndPr/>
                                   <w:sdtContent>
                                     <w:r>
                                       <w:rPr>
@@ -3750,6 +3761,7 @@
                                         <w:color w:val="595959" w:themeColor="text1" w:themeTint="A6"/>
                                         <w:sz w:val="20"/>
                                         <w:szCs w:val="20"/>
+                                        <w:lang w:val="en-US"/>
                                       </w:rPr>
                                       <w:t>2 sig ehtp</w:t>
                                     </w:r>
@@ -3776,7 +3788,7 @@
                   </wp:anchor>
                 </w:drawing>
               </mc:Choice>
-              <mc:Fallback>
+              <mc:Fallback xmlns:w16cid="http://schemas.microsoft.com/office/word/2016/wordml/cid" xmlns:am3d="http://schemas.microsoft.com/office/drawing/2017/model3d" xmlns:aink="http://schemas.microsoft.com/office/drawing/2016/ink" xmlns:cx8="http://schemas.microsoft.com/office/drawing/2016/5/14/chartex" xmlns:cx7="http://schemas.microsoft.com/office/drawing/2016/5/13/chartex" xmlns:cx6="http://schemas.microsoft.com/office/drawing/2016/5/12/chartex" xmlns:cx5="http://schemas.microsoft.com/office/drawing/2016/5/11/chartex" xmlns:cx4="http://schemas.microsoft.com/office/drawing/2016/5/10/chartex" xmlns:cx3="http://schemas.microsoft.com/office/drawing/2016/5/9/chartex" xmlns:cx2="http://schemas.microsoft.com/office/drawing/2015/10/21/chartex">
                 <w:pict>
                   <v:shapetype id="_x0000_t202" coordsize="21600,21600" o:spt="202" path="m,l,21600r21600,l21600,xe">
                     <v:stroke joinstyle="miter"/>
@@ -3882,6 +3894,7 @@
           <w:r>
             <w:rPr>
               <w:noProof/>
+              <w:lang w:val="fr-FR" w:eastAsia="fr-FR"/>
             </w:rPr>
             <mc:AlternateContent>
               <mc:Choice Requires="wps">
@@ -3953,7 +3966,7 @@
                             <w:txbxContent>
                               <w:p>
                                 <w:pPr>
-                                  <w:pStyle w:val="Sansinterligne"/>
+                                  <w:pStyle w:val="NoSpacing"/>
                                   <w:rPr>
                                     <w:rFonts w:asciiTheme="majorHAnsi" w:eastAsiaTheme="majorEastAsia" w:hAnsiTheme="majorHAnsi" w:cstheme="majorBidi"/>
                                     <w:color w:val="262626" w:themeColor="text1" w:themeTint="D9"/>
@@ -3974,6 +3987,7 @@
                                     <w:dataBinding w:prefixMappings="xmlns:ns0='http://purl.org/dc/elements/1.1/' xmlns:ns1='http://schemas.openxmlformats.org/package/2006/metadata/core-properties' " w:xpath="/ns1:coreProperties[1]/ns0:title[1]" w:storeItemID="{6C3C8BC8-F283-45AE-878A-BAB7291924A1}"/>
                                     <w:text/>
                                   </w:sdtPr>
+                                  <w:sdtEndPr/>
                                   <w:sdtContent>
                                     <w:r>
                                       <w:rPr>
@@ -4009,6 +4023,7 @@
                                     <w:dataBinding w:prefixMappings="xmlns:ns0='http://purl.org/dc/elements/1.1/' xmlns:ns1='http://schemas.openxmlformats.org/package/2006/metadata/core-properties' " w:xpath="/ns1:coreProperties[1]/ns0:subject[1]" w:storeItemID="{6C3C8BC8-F283-45AE-878A-BAB7291924A1}"/>
                                     <w:text/>
                                   </w:sdtPr>
+                                  <w:sdtEndPr/>
                                   <w:sdtContent>
                                     <w:r>
                                       <w:rPr>
@@ -4041,7 +4056,7 @@
                   </wp:anchor>
                 </w:drawing>
               </mc:Choice>
-              <mc:Fallback>
+              <mc:Fallback xmlns:w16cid="http://schemas.microsoft.com/office/word/2016/wordml/cid" xmlns:am3d="http://schemas.microsoft.com/office/drawing/2017/model3d" xmlns:aink="http://schemas.microsoft.com/office/drawing/2016/ink" xmlns:cx8="http://schemas.microsoft.com/office/drawing/2016/5/14/chartex" xmlns:cx7="http://schemas.microsoft.com/office/drawing/2016/5/13/chartex" xmlns:cx6="http://schemas.microsoft.com/office/drawing/2016/5/12/chartex" xmlns:cx5="http://schemas.microsoft.com/office/drawing/2016/5/11/chartex" xmlns:cx4="http://schemas.microsoft.com/office/drawing/2016/5/10/chartex" xmlns:cx3="http://schemas.microsoft.com/office/drawing/2016/5/9/chartex" xmlns:cx2="http://schemas.microsoft.com/office/drawing/2015/10/21/chartex">
                 <w:pict>
                   <v:shape id="Zone de texte 1" o:spid="_x0000_s1056" type="#_x0000_t202" style="position:absolute;margin-left:0;margin-top:0;width:4in;height:84.25pt;z-index:251660288;visibility:visible;mso-wrap-style:square;mso-width-percent:450;mso-height-percent:0;mso-left-percent:420;mso-top-percent:175;mso-wrap-distance-left:9pt;mso-wrap-distance-top:0;mso-wrap-distance-right:9pt;mso-wrap-distance-bottom:0;mso-position-horizontal-relative:page;mso-position-vertical-relative:page;mso-width-percent:450;mso-height-percent:0;mso-left-percent:420;mso-top-percent:175;mso-width-relative:page;mso-height-relative:margin;v-text-anchor:top" o:gfxdata="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" filled="f" stroked="f" strokeweight=".5pt">
                     <v:textbox style="mso-fit-shape-to-text:t" inset="0,0,0,0">
@@ -4134,16 +4149,49 @@
     </w:sdt>
     <w:p>
       <w:pPr>
-        <w:pStyle w:val="Titre1"/>
+        <w:pStyle w:val="Heading1"/>
       </w:pPr>
       <w:r>
         <w:lastRenderedPageBreak/>
+        <w:t>Introduction :</w:t>
+      </w:r>
+    </w:p>
+    <w:p>
+      <w:r>
+        <w:tab/>
+      </w:r>
+      <w:r>
+        <w:t>L’application doit automatiser le proc</w:t>
+      </w:r>
+      <w:bookmarkStart w:id="0" w:name="_GoBack"/>
+      <w:bookmarkEnd w:id="0"/>
+      <w:r>
+        <w:t>essus de recherche des points d’adresse. En effet, si l’utilisateur recherche un point d’adresse l’outil retourne le point en vérifiant en premier lieu son existence ou pas. Si le point d’adresse n’existe pas, l’application métier crée un point d’adresse et le rattache à un toponyme en suivant tout un processus. Le schéma ci-dessous montre le processus général de la gestion des adresses :</w:t>
+      </w:r>
+    </w:p>
+    <w:p>
+      <w:pPr>
+        <w:rPr>
+          <w:lang w:val="fr-FR"/>
+        </w:rPr>
+      </w:pPr>
+    </w:p>
+    <w:p>
+      <w:pPr>
+        <w:pStyle w:val="Heading1"/>
+      </w:pPr>
+      <w:r>
         <w:t xml:space="preserve">Partie I : Description générale </w:t>
       </w:r>
     </w:p>
     <w:p>
       <w:pPr>
-        <w:pStyle w:val="Titre2"/>
+        <w:pStyle w:val="Heading2"/>
+      </w:pPr>
+    </w:p>
+    <w:p>
+      <w:pPr>
+        <w:pStyle w:val="Heading2"/>
       </w:pPr>
       <w:r>
         <w:t>Captures des besoins fonctionnels</w:t>
@@ -4151,7 +4199,12 @@
     </w:p>
     <w:p>
       <w:pPr>
-        <w:pStyle w:val="Titre3"/>
+        <w:pStyle w:val="Heading3"/>
+      </w:pPr>
+    </w:p>
+    <w:p>
+      <w:pPr>
+        <w:pStyle w:val="Heading3"/>
       </w:pPr>
       <w:r>
         <w:t>Fonctionnalités SIG de base :</w:t>
@@ -4159,7 +4212,12 @@
     </w:p>
     <w:p>
       <w:pPr>
-        <w:pStyle w:val="Titre3"/>
+        <w:pStyle w:val="Heading3"/>
+      </w:pPr>
+    </w:p>
+    <w:p>
+      <w:pPr>
+        <w:pStyle w:val="Heading3"/>
       </w:pPr>
       <w:r>
         <w:t>Fonctionnalités spécifiques :</w:t>
@@ -4167,7 +4225,12 @@
     </w:p>
     <w:p>
       <w:pPr>
-        <w:pStyle w:val="Titre2"/>
+        <w:pStyle w:val="Heading2"/>
+      </w:pPr>
+    </w:p>
+    <w:p>
+      <w:pPr>
+        <w:pStyle w:val="Heading2"/>
       </w:pPr>
       <w:r>
         <w:t>Captures des besoins techniques</w:t>
@@ -4188,7 +4251,7 @@
     </w:p>
     <w:p>
       <w:pPr>
-        <w:pStyle w:val="Titre1"/>
+        <w:pStyle w:val="Heading1"/>
       </w:pPr>
       <w:r>
         <w:t>Partie II : Analyse et Conception</w:t>
@@ -4196,7 +4259,12 @@
     </w:p>
     <w:p>
       <w:pPr>
-        <w:pStyle w:val="Titre2"/>
+        <w:pStyle w:val="Heading2"/>
+      </w:pPr>
+    </w:p>
+    <w:p>
+      <w:pPr>
+        <w:pStyle w:val="Heading2"/>
       </w:pPr>
       <w:r>
         <w:t>Outil de modélisation</w:t>
@@ -4204,7 +4272,12 @@
     </w:p>
     <w:p>
       <w:pPr>
-        <w:pStyle w:val="Titre2"/>
+        <w:pStyle w:val="Heading2"/>
+      </w:pPr>
+    </w:p>
+    <w:p>
+      <w:pPr>
+        <w:pStyle w:val="Heading2"/>
       </w:pPr>
       <w:r>
         <w:t>Diagrammes des cas d’utilisation</w:t>
@@ -4212,7 +4285,12 @@
     </w:p>
     <w:p>
       <w:pPr>
-        <w:pStyle w:val="Titre2"/>
+        <w:pStyle w:val="Heading2"/>
+      </w:pPr>
+    </w:p>
+    <w:p>
+      <w:pPr>
+        <w:pStyle w:val="Heading2"/>
       </w:pPr>
       <w:r>
         <w:t>Modèle conceptuel de données</w:t>
@@ -4220,7 +4298,12 @@
     </w:p>
     <w:p>
       <w:pPr>
-        <w:pStyle w:val="Titre2"/>
+        <w:pStyle w:val="Heading2"/>
+      </w:pPr>
+    </w:p>
+    <w:p>
+      <w:pPr>
+        <w:pStyle w:val="Heading2"/>
       </w:pPr>
       <w:r>
         <w:t>Diagrammes de séquences</w:t>
@@ -4228,15 +4311,26 @@
     </w:p>
     <w:p>
       <w:pPr>
-        <w:pStyle w:val="Titre2"/>
+        <w:pStyle w:val="Heading2"/>
+      </w:pPr>
+    </w:p>
+    <w:p>
+      <w:pPr>
+        <w:pStyle w:val="Heading2"/>
       </w:pPr>
       <w:r>
         <w:t xml:space="preserve">Diagrammes de composantes – déploiement </w:t>
       </w:r>
-      <w:bookmarkStart w:id="0" w:name="_GoBack"/>
-      <w:bookmarkEnd w:id="0"/>
     </w:p>
     <w:p/>
+    <w:p>
+      <w:pPr>
+        <w:pStyle w:val="Heading1"/>
+      </w:pPr>
+      <w:r>
+        <w:t>Conclusion :</w:t>
+      </w:r>
+    </w:p>
     <w:sectPr>
       <w:pgSz w:w="11906" w:h="16838"/>
       <w:pgMar w:top="1440" w:right="1080" w:bottom="1440" w:left="1080" w:header="708" w:footer="708" w:gutter="0"/>
@@ -4256,7 +4350,7 @@
 </file>
 
 <file path=word/styles.xml><?xml version="1.0" encoding="utf-8"?>
-<w:styles xmlns:mc="http://schemas.openxmlformats.org/markup-compatibility/2006" xmlns:r="http://schemas.openxmlformats.org/officeDocument/2006/relationships" xmlns:w="http://schemas.openxmlformats.org/wordprocessingml/2006/main" xmlns:w14="http://schemas.microsoft.com/office/word/2010/wordml" xmlns:w15="http://schemas.microsoft.com/office/word/2012/wordml" xmlns:w16cid="http://schemas.microsoft.com/office/word/2016/wordml/cid" xmlns:w16se="http://schemas.microsoft.com/office/word/2015/wordml/symex" mc:Ignorable="w14 w15 w16se w16cid">
+<w:styles xmlns:mc="http://schemas.openxmlformats.org/markup-compatibility/2006" xmlns:r="http://schemas.openxmlformats.org/officeDocument/2006/relationships" xmlns:w="http://schemas.openxmlformats.org/wordprocessingml/2006/main" xmlns:w14="http://schemas.microsoft.com/office/word/2010/wordml" xmlns:w15="http://schemas.microsoft.com/office/word/2012/wordml" xmlns:w16se="http://schemas.microsoft.com/office/word/2015/wordml/symex" mc:Ignorable="w14 w15 w16se">
   <w:docDefaults>
     <w:rPrDefault>
       <w:rPr>
@@ -4272,7 +4366,7 @@
       </w:pPr>
     </w:pPrDefault>
   </w:docDefaults>
-  <w:latentStyles w:defLockedState="0" w:defUIPriority="99" w:defSemiHidden="0" w:defUnhideWhenUsed="0" w:defQFormat="0" w:count="375">
+  <w:latentStyles w:defLockedState="0" w:defUIPriority="99" w:defSemiHidden="0" w:defUnhideWhenUsed="0" w:defQFormat="0" w:count="371">
     <w:lsdException w:name="Normal" w:uiPriority="0" w:qFormat="1"/>
     <w:lsdException w:name="heading 1" w:uiPriority="9" w:qFormat="1"/>
     <w:lsdException w:name="heading 2" w:semiHidden="1" w:uiPriority="9" w:unhideWhenUsed="1" w:qFormat="1"/>
@@ -4644,20 +4738,16 @@
     <w:lsdException w:name="List Table 5 Dark Accent 6" w:uiPriority="50"/>
     <w:lsdException w:name="List Table 6 Colorful Accent 6" w:uiPriority="51"/>
     <w:lsdException w:name="List Table 7 Colorful Accent 6" w:uiPriority="52"/>
-    <w:lsdException w:name="Mention" w:semiHidden="1" w:unhideWhenUsed="1"/>
-    <w:lsdException w:name="Smart Hyperlink" w:semiHidden="1" w:unhideWhenUsed="1"/>
-    <w:lsdException w:name="Hashtag" w:semiHidden="1" w:unhideWhenUsed="1"/>
-    <w:lsdException w:name="Unresolved Mention" w:semiHidden="1" w:unhideWhenUsed="1"/>
   </w:latentStyles>
   <w:style w:type="paragraph" w:default="1" w:styleId="Normal">
     <w:name w:val="Normal"/>
     <w:qFormat/>
   </w:style>
-  <w:style w:type="paragraph" w:styleId="Titre1">
+  <w:style w:type="paragraph" w:styleId="Heading1">
     <w:name w:val="heading 1"/>
     <w:basedOn w:val="Normal"/>
     <w:next w:val="Normal"/>
-    <w:link w:val="Titre1Car"/>
+    <w:link w:val="Heading1Char"/>
     <w:uiPriority w:val="9"/>
     <w:qFormat/>
     <w:rsid w:val="00DD347E"/>
@@ -4674,11 +4764,11 @@
       <w:szCs w:val="32"/>
     </w:rPr>
   </w:style>
-  <w:style w:type="paragraph" w:styleId="Titre2">
+  <w:style w:type="paragraph" w:styleId="Heading2">
     <w:name w:val="heading 2"/>
     <w:basedOn w:val="Normal"/>
     <w:next w:val="Normal"/>
-    <w:link w:val="Titre2Car"/>
+    <w:link w:val="Heading2Char"/>
     <w:uiPriority w:val="9"/>
     <w:unhideWhenUsed/>
     <w:qFormat/>
@@ -4696,11 +4786,11 @@
       <w:szCs w:val="26"/>
     </w:rPr>
   </w:style>
-  <w:style w:type="paragraph" w:styleId="Titre3">
+  <w:style w:type="paragraph" w:styleId="Heading3">
     <w:name w:val="heading 3"/>
     <w:basedOn w:val="Normal"/>
     <w:next w:val="Normal"/>
-    <w:link w:val="Titre3Car"/>
+    <w:link w:val="Heading3Char"/>
     <w:uiPriority w:val="9"/>
     <w:unhideWhenUsed/>
     <w:qFormat/>
@@ -4718,13 +4808,13 @@
       <w:szCs w:val="24"/>
     </w:rPr>
   </w:style>
-  <w:style w:type="character" w:default="1" w:styleId="Policepardfaut">
+  <w:style w:type="character" w:default="1" w:styleId="DefaultParagraphFont">
     <w:name w:val="Default Paragraph Font"/>
     <w:uiPriority w:val="1"/>
     <w:semiHidden/>
     <w:unhideWhenUsed/>
   </w:style>
-  <w:style w:type="table" w:default="1" w:styleId="TableauNormal">
+  <w:style w:type="table" w:default="1" w:styleId="TableNormal">
     <w:name w:val="Normal Table"/>
     <w:uiPriority w:val="99"/>
     <w:semiHidden/>
@@ -4739,15 +4829,15 @@
       </w:tblCellMar>
     </w:tblPr>
   </w:style>
-  <w:style w:type="numbering" w:default="1" w:styleId="Aucuneliste">
+  <w:style w:type="numbering" w:default="1" w:styleId="NoList">
     <w:name w:val="No List"/>
     <w:uiPriority w:val="99"/>
     <w:semiHidden/>
     <w:unhideWhenUsed/>
   </w:style>
-  <w:style w:type="paragraph" w:styleId="Sansinterligne">
+  <w:style w:type="paragraph" w:styleId="NoSpacing">
     <w:name w:val="No Spacing"/>
-    <w:link w:val="SansinterligneCar"/>
+    <w:link w:val="NoSpacingChar"/>
     <w:uiPriority w:val="1"/>
     <w:qFormat/>
     <w:rsid w:val="001C42FA"/>
@@ -4759,10 +4849,10 @@
       <w:lang w:eastAsia="fr-MA"/>
     </w:rPr>
   </w:style>
-  <w:style w:type="character" w:customStyle="1" w:styleId="SansinterligneCar">
-    <w:name w:val="Sans interligne Car"/>
-    <w:basedOn w:val="Policepardfaut"/>
-    <w:link w:val="Sansinterligne"/>
+  <w:style w:type="character" w:customStyle="1" w:styleId="NoSpacingChar">
+    <w:name w:val="No Spacing Char"/>
+    <w:basedOn w:val="DefaultParagraphFont"/>
+    <w:link w:val="NoSpacing"/>
     <w:uiPriority w:val="1"/>
     <w:rsid w:val="001C42FA"/>
     <w:rPr>
@@ -4770,10 +4860,10 @@
       <w:lang w:eastAsia="fr-MA"/>
     </w:rPr>
   </w:style>
-  <w:style w:type="character" w:customStyle="1" w:styleId="Titre1Car">
-    <w:name w:val="Titre 1 Car"/>
-    <w:basedOn w:val="Policepardfaut"/>
-    <w:link w:val="Titre1"/>
+  <w:style w:type="character" w:customStyle="1" w:styleId="Heading1Char">
+    <w:name w:val="Heading 1 Char"/>
+    <w:basedOn w:val="DefaultParagraphFont"/>
+    <w:link w:val="Heading1"/>
     <w:uiPriority w:val="9"/>
     <w:rsid w:val="00DD347E"/>
     <w:rPr>
@@ -4783,10 +4873,10 @@
       <w:szCs w:val="32"/>
     </w:rPr>
   </w:style>
-  <w:style w:type="character" w:customStyle="1" w:styleId="Titre2Car">
-    <w:name w:val="Titre 2 Car"/>
-    <w:basedOn w:val="Policepardfaut"/>
-    <w:link w:val="Titre2"/>
+  <w:style w:type="character" w:customStyle="1" w:styleId="Heading2Char">
+    <w:name w:val="Heading 2 Char"/>
+    <w:basedOn w:val="DefaultParagraphFont"/>
+    <w:link w:val="Heading2"/>
     <w:uiPriority w:val="9"/>
     <w:rsid w:val="00EE6F22"/>
     <w:rPr>
@@ -4796,10 +4886,10 @@
       <w:szCs w:val="26"/>
     </w:rPr>
   </w:style>
-  <w:style w:type="character" w:customStyle="1" w:styleId="Titre3Car">
-    <w:name w:val="Titre 3 Car"/>
-    <w:basedOn w:val="Policepardfaut"/>
-    <w:link w:val="Titre3"/>
+  <w:style w:type="character" w:customStyle="1" w:styleId="Heading3Char">
+    <w:name w:val="Heading 3 Char"/>
+    <w:basedOn w:val="DefaultParagraphFont"/>
+    <w:link w:val="Heading3"/>
     <w:uiPriority w:val="9"/>
     <w:rsid w:val="00EE6F22"/>
     <w:rPr>

</xml_diff>

<commit_message>
ajout des lignes en Partie 1
</commit_message>
<xml_diff>
--- a/Report.docx
+++ b/Report.docx
@@ -4161,12 +4161,43 @@
         <w:tab/>
       </w:r>
       <w:r>
-        <w:t>L’application doit automatiser le proc</w:t>
+        <w:t>L’application doit automatiser le processus de recherche des points d’adresse</w:t>
       </w:r>
-      <w:bookmarkStart w:id="0" w:name="_GoBack"/>
-      <w:bookmarkEnd w:id="0"/>
       <w:r>
-        <w:t>essus de recherche des points d’adresse. En effet, si l’utilisateur recherche un point d’adresse l’outil retourne le point en vérifiant en premier lieu son existence ou pas. Si le point d’adresse n’existe pas, l’application métier crée un point d’adresse et le rattache à un toponyme en suivant tout un processus. Le schéma ci-dessous montre le processus général de la gestion des adresses :</w:t>
+        <w:t>. Ici deux cas se présentent,</w:t>
+      </w:r>
+      <w:r>
+        <w:t xml:space="preserve"> </w:t>
+      </w:r>
+      <w:r>
+        <w:t>si le PA existe et le</w:t>
+      </w:r>
+      <w:r>
+        <w:t xml:space="preserve"> cas inverse où le système doit suggère la création de ce PA. Ensuite l’application s’occupe du </w:t>
+      </w:r>
+      <w:r>
+        <w:t>rattache</w:t>
+      </w:r>
+      <w:r>
+        <w:t>ment du PA au bon</w:t>
+      </w:r>
+      <w:r>
+        <w:t xml:space="preserve"> toponyme</w:t>
+      </w:r>
+      <w:r>
+        <w:t xml:space="preserve"> dans la bonne commune et ces dernières subissent au même processus au cas d’inexistence. L’application permet la gestion d’autres éléments que ces éléments principales d’adresse (PA, Toponyme, Commune) à savoir les préfectures, les quartiers, les lieux remarquables et les tronçons de voies, suivant les règles et le processus ci-dessous :</w:t>
+      </w:r>
+    </w:p>
+    <w:p>
+      <w:r>
+        <w:tab/>
+        <w:t>Shema point</w:t>
+      </w:r>
+    </w:p>
+    <w:p>
+      <w:r>
+        <w:tab/>
+        <w:t>Les règles ppt mhassni</w:t>
       </w:r>
     </w:p>
     <w:p>
@@ -4183,11 +4214,18 @@
       <w:r>
         <w:t xml:space="preserve">Partie I : Description générale </w:t>
       </w:r>
+      <w:r>
+        <w:t>des besoins</w:t>
+      </w:r>
     </w:p>
+    <w:p/>
     <w:p>
-      <w:pPr>
-        <w:pStyle w:val="Heading2"/>
-      </w:pPr>
+      <w:r>
+        <w:tab/>
+      </w:r>
+      <w:r>
+        <w:t>Dans cette phase on décrit les besoins principaux aux quels l’application doit répondre, ce qui facilite l’élaboration des diagrammes des cas d’utilisation en phase de conception. On distingue deux types de besoins :</w:t>
+      </w:r>
     </w:p>
     <w:p>
       <w:pPr>
@@ -4198,9 +4236,8 @@
       </w:r>
     </w:p>
     <w:p>
-      <w:pPr>
-        <w:pStyle w:val="Heading3"/>
-      </w:pPr>
+      <w:bookmarkStart w:id="0" w:name="_GoBack"/>
+      <w:bookmarkEnd w:id="0"/>
     </w:p>
     <w:p>
       <w:pPr>
@@ -4209,6 +4246,15 @@
       <w:r>
         <w:t>Fonctionnalités SIG de base :</w:t>
       </w:r>
+    </w:p>
+    <w:p>
+      <w:pPr>
+        <w:pStyle w:val="ListParagraph"/>
+        <w:numPr>
+          <w:ilvl w:val="0"/>
+          <w:numId w:val="3"/>
+        </w:numPr>
+      </w:pPr>
     </w:p>
     <w:p>
       <w:pPr>
@@ -4238,15 +4284,7 @@
     </w:p>
     <w:p>
       <w:r>
-        <w:t>(</w:t>
-      </w:r>
-      <w:proofErr w:type="gramStart"/>
-      <w:r>
-        <w:t>benchmarking</w:t>
-      </w:r>
-      <w:proofErr w:type="gramEnd"/>
-      <w:r>
-        <w:t>) diagramme de composantes</w:t>
+        <w:t>(benchmarking) diagramme de composantes</w:t>
       </w:r>
     </w:p>
     <w:p>
@@ -4328,6 +4366,7 @@
         <w:pStyle w:val="Heading1"/>
       </w:pPr>
       <w:r>
+        <w:lastRenderedPageBreak/>
         <w:t>Conclusion :</w:t>
       </w:r>
     </w:p>
@@ -4347,6 +4386,359 @@
     </w:sectPr>
   </w:body>
 </w:document>
+</file>
+
+<file path=word/numbering.xml><?xml version="1.0" encoding="utf-8"?>
+<w:numbering xmlns:wpc="http://schemas.microsoft.com/office/word/2010/wordprocessingCanvas" xmlns:cx="http://schemas.microsoft.com/office/drawing/2014/chartex" xmlns:cx1="http://schemas.microsoft.com/office/drawing/2015/9/8/chartex" xmlns:mc="http://schemas.openxmlformats.org/markup-compatibility/2006" xmlns:o="urn:schemas-microsoft-com:office:office" xmlns:r="http://schemas.openxmlformats.org/officeDocument/2006/relationships" xmlns:m="http://schemas.openxmlformats.org/officeDocument/2006/math" xmlns:v="urn:schemas-microsoft-com:vml" xmlns:wp14="http://schemas.microsoft.com/office/word/2010/wordprocessingDrawing" xmlns:wp="http://schemas.openxmlformats.org/drawingml/2006/wordprocessingDrawing" xmlns:w10="urn:schemas-microsoft-com:office:word" xmlns:w="http://schemas.openxmlformats.org/wordprocessingml/2006/main" xmlns:w14="http://schemas.microsoft.com/office/word/2010/wordml" xmlns:w15="http://schemas.microsoft.com/office/word/2012/wordml" xmlns:w16se="http://schemas.microsoft.com/office/word/2015/wordml/symex" xmlns:wpg="http://schemas.microsoft.com/office/word/2010/wordprocessingGroup" xmlns:wpi="http://schemas.microsoft.com/office/word/2010/wordprocessingInk" xmlns:wne="http://schemas.microsoft.com/office/word/2006/wordml" xmlns:wps="http://schemas.microsoft.com/office/word/2010/wordprocessingShape" mc:Ignorable="w14 w15 w16se wp14">
+  <w:abstractNum w:abstractNumId="0" w15:restartNumberingAfterBreak="0">
+    <w:nsid w:val="25A02716"/>
+    <w:multiLevelType w:val="hybridMultilevel"/>
+    <w:tmpl w:val="83EC56AC"/>
+    <w:lvl w:ilvl="0" w:tplc="040C000D">
+      <w:start w:val="1"/>
+      <w:numFmt w:val="bullet"/>
+      <w:lvlText w:val=""/>
+      <w:lvlJc w:val="left"/>
+      <w:pPr>
+        <w:ind w:left="1530" w:hanging="360"/>
+      </w:pPr>
+      <w:rPr>
+        <w:rFonts w:ascii="Wingdings" w:hAnsi="Wingdings" w:hint="default"/>
+      </w:rPr>
+    </w:lvl>
+    <w:lvl w:ilvl="1" w:tplc="040C0003" w:tentative="1">
+      <w:start w:val="1"/>
+      <w:numFmt w:val="bullet"/>
+      <w:lvlText w:val="o"/>
+      <w:lvlJc w:val="left"/>
+      <w:pPr>
+        <w:ind w:left="2250" w:hanging="360"/>
+      </w:pPr>
+      <w:rPr>
+        <w:rFonts w:ascii="Courier New" w:hAnsi="Courier New" w:cs="Courier New" w:hint="default"/>
+      </w:rPr>
+    </w:lvl>
+    <w:lvl w:ilvl="2" w:tplc="040C0005" w:tentative="1">
+      <w:start w:val="1"/>
+      <w:numFmt w:val="bullet"/>
+      <w:lvlText w:val=""/>
+      <w:lvlJc w:val="left"/>
+      <w:pPr>
+        <w:ind w:left="2970" w:hanging="360"/>
+      </w:pPr>
+      <w:rPr>
+        <w:rFonts w:ascii="Wingdings" w:hAnsi="Wingdings" w:hint="default"/>
+      </w:rPr>
+    </w:lvl>
+    <w:lvl w:ilvl="3" w:tplc="040C0001" w:tentative="1">
+      <w:start w:val="1"/>
+      <w:numFmt w:val="bullet"/>
+      <w:lvlText w:val=""/>
+      <w:lvlJc w:val="left"/>
+      <w:pPr>
+        <w:ind w:left="3690" w:hanging="360"/>
+      </w:pPr>
+      <w:rPr>
+        <w:rFonts w:ascii="Symbol" w:hAnsi="Symbol" w:hint="default"/>
+      </w:rPr>
+    </w:lvl>
+    <w:lvl w:ilvl="4" w:tplc="040C0003" w:tentative="1">
+      <w:start w:val="1"/>
+      <w:numFmt w:val="bullet"/>
+      <w:lvlText w:val="o"/>
+      <w:lvlJc w:val="left"/>
+      <w:pPr>
+        <w:ind w:left="4410" w:hanging="360"/>
+      </w:pPr>
+      <w:rPr>
+        <w:rFonts w:ascii="Courier New" w:hAnsi="Courier New" w:cs="Courier New" w:hint="default"/>
+      </w:rPr>
+    </w:lvl>
+    <w:lvl w:ilvl="5" w:tplc="040C0005" w:tentative="1">
+      <w:start w:val="1"/>
+      <w:numFmt w:val="bullet"/>
+      <w:lvlText w:val=""/>
+      <w:lvlJc w:val="left"/>
+      <w:pPr>
+        <w:ind w:left="5130" w:hanging="360"/>
+      </w:pPr>
+      <w:rPr>
+        <w:rFonts w:ascii="Wingdings" w:hAnsi="Wingdings" w:hint="default"/>
+      </w:rPr>
+    </w:lvl>
+    <w:lvl w:ilvl="6" w:tplc="040C0001" w:tentative="1">
+      <w:start w:val="1"/>
+      <w:numFmt w:val="bullet"/>
+      <w:lvlText w:val=""/>
+      <w:lvlJc w:val="left"/>
+      <w:pPr>
+        <w:ind w:left="5850" w:hanging="360"/>
+      </w:pPr>
+      <w:rPr>
+        <w:rFonts w:ascii="Symbol" w:hAnsi="Symbol" w:hint="default"/>
+      </w:rPr>
+    </w:lvl>
+    <w:lvl w:ilvl="7" w:tplc="040C0003" w:tentative="1">
+      <w:start w:val="1"/>
+      <w:numFmt w:val="bullet"/>
+      <w:lvlText w:val="o"/>
+      <w:lvlJc w:val="left"/>
+      <w:pPr>
+        <w:ind w:left="6570" w:hanging="360"/>
+      </w:pPr>
+      <w:rPr>
+        <w:rFonts w:ascii="Courier New" w:hAnsi="Courier New" w:cs="Courier New" w:hint="default"/>
+      </w:rPr>
+    </w:lvl>
+    <w:lvl w:ilvl="8" w:tplc="040C0005" w:tentative="1">
+      <w:start w:val="1"/>
+      <w:numFmt w:val="bullet"/>
+      <w:lvlText w:val=""/>
+      <w:lvlJc w:val="left"/>
+      <w:pPr>
+        <w:ind w:left="7290" w:hanging="360"/>
+      </w:pPr>
+      <w:rPr>
+        <w:rFonts w:ascii="Wingdings" w:hAnsi="Wingdings" w:hint="default"/>
+      </w:rPr>
+    </w:lvl>
+  </w:abstractNum>
+  <w:abstractNum w:abstractNumId="1" w15:restartNumberingAfterBreak="0">
+    <w:nsid w:val="6DD01D3A"/>
+    <w:multiLevelType w:val="hybridMultilevel"/>
+    <w:tmpl w:val="CBB443B8"/>
+    <w:lvl w:ilvl="0" w:tplc="040C000D">
+      <w:start w:val="1"/>
+      <w:numFmt w:val="bullet"/>
+      <w:lvlText w:val=""/>
+      <w:lvlJc w:val="left"/>
+      <w:pPr>
+        <w:ind w:left="720" w:hanging="360"/>
+      </w:pPr>
+      <w:rPr>
+        <w:rFonts w:ascii="Wingdings" w:hAnsi="Wingdings" w:hint="default"/>
+      </w:rPr>
+    </w:lvl>
+    <w:lvl w:ilvl="1" w:tplc="040C0003" w:tentative="1">
+      <w:start w:val="1"/>
+      <w:numFmt w:val="bullet"/>
+      <w:lvlText w:val="o"/>
+      <w:lvlJc w:val="left"/>
+      <w:pPr>
+        <w:ind w:left="1440" w:hanging="360"/>
+      </w:pPr>
+      <w:rPr>
+        <w:rFonts w:ascii="Courier New" w:hAnsi="Courier New" w:cs="Courier New" w:hint="default"/>
+      </w:rPr>
+    </w:lvl>
+    <w:lvl w:ilvl="2" w:tplc="040C0005" w:tentative="1">
+      <w:start w:val="1"/>
+      <w:numFmt w:val="bullet"/>
+      <w:lvlText w:val=""/>
+      <w:lvlJc w:val="left"/>
+      <w:pPr>
+        <w:ind w:left="2160" w:hanging="360"/>
+      </w:pPr>
+      <w:rPr>
+        <w:rFonts w:ascii="Wingdings" w:hAnsi="Wingdings" w:hint="default"/>
+      </w:rPr>
+    </w:lvl>
+    <w:lvl w:ilvl="3" w:tplc="040C0001" w:tentative="1">
+      <w:start w:val="1"/>
+      <w:numFmt w:val="bullet"/>
+      <w:lvlText w:val=""/>
+      <w:lvlJc w:val="left"/>
+      <w:pPr>
+        <w:ind w:left="2880" w:hanging="360"/>
+      </w:pPr>
+      <w:rPr>
+        <w:rFonts w:ascii="Symbol" w:hAnsi="Symbol" w:hint="default"/>
+      </w:rPr>
+    </w:lvl>
+    <w:lvl w:ilvl="4" w:tplc="040C0003" w:tentative="1">
+      <w:start w:val="1"/>
+      <w:numFmt w:val="bullet"/>
+      <w:lvlText w:val="o"/>
+      <w:lvlJc w:val="left"/>
+      <w:pPr>
+        <w:ind w:left="3600" w:hanging="360"/>
+      </w:pPr>
+      <w:rPr>
+        <w:rFonts w:ascii="Courier New" w:hAnsi="Courier New" w:cs="Courier New" w:hint="default"/>
+      </w:rPr>
+    </w:lvl>
+    <w:lvl w:ilvl="5" w:tplc="040C0005" w:tentative="1">
+      <w:start w:val="1"/>
+      <w:numFmt w:val="bullet"/>
+      <w:lvlText w:val=""/>
+      <w:lvlJc w:val="left"/>
+      <w:pPr>
+        <w:ind w:left="4320" w:hanging="360"/>
+      </w:pPr>
+      <w:rPr>
+        <w:rFonts w:ascii="Wingdings" w:hAnsi="Wingdings" w:hint="default"/>
+      </w:rPr>
+    </w:lvl>
+    <w:lvl w:ilvl="6" w:tplc="040C0001" w:tentative="1">
+      <w:start w:val="1"/>
+      <w:numFmt w:val="bullet"/>
+      <w:lvlText w:val=""/>
+      <w:lvlJc w:val="left"/>
+      <w:pPr>
+        <w:ind w:left="5040" w:hanging="360"/>
+      </w:pPr>
+      <w:rPr>
+        <w:rFonts w:ascii="Symbol" w:hAnsi="Symbol" w:hint="default"/>
+      </w:rPr>
+    </w:lvl>
+    <w:lvl w:ilvl="7" w:tplc="040C0003" w:tentative="1">
+      <w:start w:val="1"/>
+      <w:numFmt w:val="bullet"/>
+      <w:lvlText w:val="o"/>
+      <w:lvlJc w:val="left"/>
+      <w:pPr>
+        <w:ind w:left="5760" w:hanging="360"/>
+      </w:pPr>
+      <w:rPr>
+        <w:rFonts w:ascii="Courier New" w:hAnsi="Courier New" w:cs="Courier New" w:hint="default"/>
+      </w:rPr>
+    </w:lvl>
+    <w:lvl w:ilvl="8" w:tplc="040C0005" w:tentative="1">
+      <w:start w:val="1"/>
+      <w:numFmt w:val="bullet"/>
+      <w:lvlText w:val=""/>
+      <w:lvlJc w:val="left"/>
+      <w:pPr>
+        <w:ind w:left="6480" w:hanging="360"/>
+      </w:pPr>
+      <w:rPr>
+        <w:rFonts w:ascii="Wingdings" w:hAnsi="Wingdings" w:hint="default"/>
+      </w:rPr>
+    </w:lvl>
+  </w:abstractNum>
+  <w:abstractNum w:abstractNumId="2" w15:restartNumberingAfterBreak="0">
+    <w:nsid w:val="7DC83D4F"/>
+    <w:multiLevelType w:val="hybridMultilevel"/>
+    <w:tmpl w:val="8B4EA2A0"/>
+    <w:lvl w:ilvl="0" w:tplc="040C0001">
+      <w:start w:val="1"/>
+      <w:numFmt w:val="bullet"/>
+      <w:lvlText w:val=""/>
+      <w:lvlJc w:val="left"/>
+      <w:pPr>
+        <w:ind w:left="765" w:hanging="360"/>
+      </w:pPr>
+      <w:rPr>
+        <w:rFonts w:ascii="Symbol" w:hAnsi="Symbol" w:hint="default"/>
+      </w:rPr>
+    </w:lvl>
+    <w:lvl w:ilvl="1" w:tplc="040C0003" w:tentative="1">
+      <w:start w:val="1"/>
+      <w:numFmt w:val="bullet"/>
+      <w:lvlText w:val="o"/>
+      <w:lvlJc w:val="left"/>
+      <w:pPr>
+        <w:ind w:left="1485" w:hanging="360"/>
+      </w:pPr>
+      <w:rPr>
+        <w:rFonts w:ascii="Courier New" w:hAnsi="Courier New" w:cs="Courier New" w:hint="default"/>
+      </w:rPr>
+    </w:lvl>
+    <w:lvl w:ilvl="2" w:tplc="040C0005" w:tentative="1">
+      <w:start w:val="1"/>
+      <w:numFmt w:val="bullet"/>
+      <w:lvlText w:val=""/>
+      <w:lvlJc w:val="left"/>
+      <w:pPr>
+        <w:ind w:left="2205" w:hanging="360"/>
+      </w:pPr>
+      <w:rPr>
+        <w:rFonts w:ascii="Wingdings" w:hAnsi="Wingdings" w:hint="default"/>
+      </w:rPr>
+    </w:lvl>
+    <w:lvl w:ilvl="3" w:tplc="040C0001" w:tentative="1">
+      <w:start w:val="1"/>
+      <w:numFmt w:val="bullet"/>
+      <w:lvlText w:val=""/>
+      <w:lvlJc w:val="left"/>
+      <w:pPr>
+        <w:ind w:left="2925" w:hanging="360"/>
+      </w:pPr>
+      <w:rPr>
+        <w:rFonts w:ascii="Symbol" w:hAnsi="Symbol" w:hint="default"/>
+      </w:rPr>
+    </w:lvl>
+    <w:lvl w:ilvl="4" w:tplc="040C0003" w:tentative="1">
+      <w:start w:val="1"/>
+      <w:numFmt w:val="bullet"/>
+      <w:lvlText w:val="o"/>
+      <w:lvlJc w:val="left"/>
+      <w:pPr>
+        <w:ind w:left="3645" w:hanging="360"/>
+      </w:pPr>
+      <w:rPr>
+        <w:rFonts w:ascii="Courier New" w:hAnsi="Courier New" w:cs="Courier New" w:hint="default"/>
+      </w:rPr>
+    </w:lvl>
+    <w:lvl w:ilvl="5" w:tplc="040C0005" w:tentative="1">
+      <w:start w:val="1"/>
+      <w:numFmt w:val="bullet"/>
+      <w:lvlText w:val=""/>
+      <w:lvlJc w:val="left"/>
+      <w:pPr>
+        <w:ind w:left="4365" w:hanging="360"/>
+      </w:pPr>
+      <w:rPr>
+        <w:rFonts w:ascii="Wingdings" w:hAnsi="Wingdings" w:hint="default"/>
+      </w:rPr>
+    </w:lvl>
+    <w:lvl w:ilvl="6" w:tplc="040C0001" w:tentative="1">
+      <w:start w:val="1"/>
+      <w:numFmt w:val="bullet"/>
+      <w:lvlText w:val=""/>
+      <w:lvlJc w:val="left"/>
+      <w:pPr>
+        <w:ind w:left="5085" w:hanging="360"/>
+      </w:pPr>
+      <w:rPr>
+        <w:rFonts w:ascii="Symbol" w:hAnsi="Symbol" w:hint="default"/>
+      </w:rPr>
+    </w:lvl>
+    <w:lvl w:ilvl="7" w:tplc="040C0003" w:tentative="1">
+      <w:start w:val="1"/>
+      <w:numFmt w:val="bullet"/>
+      <w:lvlText w:val="o"/>
+      <w:lvlJc w:val="left"/>
+      <w:pPr>
+        <w:ind w:left="5805" w:hanging="360"/>
+      </w:pPr>
+      <w:rPr>
+        <w:rFonts w:ascii="Courier New" w:hAnsi="Courier New" w:cs="Courier New" w:hint="default"/>
+      </w:rPr>
+    </w:lvl>
+    <w:lvl w:ilvl="8" w:tplc="040C0005" w:tentative="1">
+      <w:start w:val="1"/>
+      <w:numFmt w:val="bullet"/>
+      <w:lvlText w:val=""/>
+      <w:lvlJc w:val="left"/>
+      <w:pPr>
+        <w:ind w:left="6525" w:hanging="360"/>
+      </w:pPr>
+      <w:rPr>
+        <w:rFonts w:ascii="Wingdings" w:hAnsi="Wingdings" w:hint="default"/>
+      </w:rPr>
+    </w:lvl>
+  </w:abstractNum>
+  <w:num w:numId="1">
+    <w:abstractNumId w:val="2"/>
+  </w:num>
+  <w:num w:numId="2">
+    <w:abstractNumId w:val="0"/>
+  </w:num>
+  <w:num w:numId="3">
+    <w:abstractNumId w:val="1"/>
+  </w:num>
+</w:numbering>
 </file>
 
 <file path=word/styles.xml><?xml version="1.0" encoding="utf-8"?>
@@ -4899,6 +5291,17 @@
       <w:szCs w:val="24"/>
     </w:rPr>
   </w:style>
+  <w:style w:type="paragraph" w:styleId="ListParagraph">
+    <w:name w:val="List Paragraph"/>
+    <w:basedOn w:val="Normal"/>
+    <w:uiPriority w:val="34"/>
+    <w:qFormat/>
+    <w:rsid w:val="00542BAE"/>
+    <w:pPr>
+      <w:ind w:left="720"/>
+      <w:contextualSpacing/>
+    </w:pPr>
+  </w:style>
 </w:styles>
 </file>
 

</xml_diff>